<commit_message>
Intento de busquedas en los select
</commit_message>
<xml_diff>
--- a/src/assets/documentation/Documentacion SMS-Masivo.docx
+++ b/src/assets/documentation/Documentacion SMS-Masivo.docx
@@ -1,6 +1,6 @@
 
 <file path=word/document.xml><?xml version="1.0" encoding="utf-8"?>
-<w:document xmlns:wpc="http://schemas.microsoft.com/office/word/2010/wordprocessingCanvas" xmlns:cx="http://schemas.microsoft.com/office/drawing/2014/chartex" xmlns:mc="http://schemas.openxmlformats.org/markup-compatibility/2006" xmlns:o="urn:schemas-microsoft-com:office:office" xmlns:r="http://schemas.openxmlformats.org/officeDocument/2006/relationships" xmlns:m="http://schemas.openxmlformats.org/officeDocument/2006/math" xmlns:v="urn:schemas-microsoft-com:vml" xmlns:wp14="http://schemas.microsoft.com/office/word/2010/wordprocessingDrawing" xmlns:wp="http://schemas.openxmlformats.org/drawingml/2006/wordprocessingDrawing" xmlns:w10="urn:schemas-microsoft-com:office:word" xmlns:w="http://schemas.openxmlformats.org/wordprocessingml/2006/main" xmlns:w14="http://schemas.microsoft.com/office/word/2010/wordml" xmlns:w15="http://schemas.microsoft.com/office/word/2012/wordml" xmlns:w16se="http://schemas.microsoft.com/office/word/2015/wordml/symex" xmlns:wpg="http://schemas.microsoft.com/office/word/2010/wordprocessingGroup" xmlns:wpi="http://schemas.microsoft.com/office/word/2010/wordprocessingInk" xmlns:wne="http://schemas.microsoft.com/office/word/2006/wordml" xmlns:wps="http://schemas.microsoft.com/office/word/2010/wordprocessingShape" mc:Ignorable="w14 w15 w16se wp14">
+<w:document xmlns:wpc="http://schemas.microsoft.com/office/word/2010/wordprocessingCanvas" xmlns:cx="http://schemas.microsoft.com/office/drawing/2014/chartex" xmlns:cx1="http://schemas.microsoft.com/office/drawing/2015/9/8/chartex" xmlns:cx2="http://schemas.microsoft.com/office/drawing/2015/10/21/chartex" xmlns:cx3="http://schemas.microsoft.com/office/drawing/2016/5/9/chartex" xmlns:cx4="http://schemas.microsoft.com/office/drawing/2016/5/10/chartex" xmlns:cx5="http://schemas.microsoft.com/office/drawing/2016/5/11/chartex" xmlns:cx6="http://schemas.microsoft.com/office/drawing/2016/5/12/chartex" xmlns:cx7="http://schemas.microsoft.com/office/drawing/2016/5/13/chartex" xmlns:cx8="http://schemas.microsoft.com/office/drawing/2016/5/14/chartex" xmlns:mc="http://schemas.openxmlformats.org/markup-compatibility/2006" xmlns:aink="http://schemas.microsoft.com/office/drawing/2016/ink" xmlns:am3d="http://schemas.microsoft.com/office/drawing/2017/model3d" xmlns:o="urn:schemas-microsoft-com:office:office" xmlns:r="http://schemas.openxmlformats.org/officeDocument/2006/relationships" xmlns:m="http://schemas.openxmlformats.org/officeDocument/2006/math" xmlns:v="urn:schemas-microsoft-com:vml" xmlns:wp14="http://schemas.microsoft.com/office/word/2010/wordprocessingDrawing" xmlns:wp="http://schemas.openxmlformats.org/drawingml/2006/wordprocessingDrawing" xmlns:w10="urn:schemas-microsoft-com:office:word" xmlns:w="http://schemas.openxmlformats.org/wordprocessingml/2006/main" xmlns:w14="http://schemas.microsoft.com/office/word/2010/wordml" xmlns:w15="http://schemas.microsoft.com/office/word/2012/wordml" xmlns:w16cid="http://schemas.microsoft.com/office/word/2016/wordml/cid" xmlns:w16se="http://schemas.microsoft.com/office/word/2015/wordml/symex" xmlns:wpg="http://schemas.microsoft.com/office/word/2010/wordprocessingGroup" xmlns:wpi="http://schemas.microsoft.com/office/word/2010/wordprocessingInk" xmlns:wne="http://schemas.microsoft.com/office/word/2006/wordml" xmlns:wps="http://schemas.microsoft.com/office/word/2010/wordprocessingShape" mc:Ignorable="w14 w15 w16se w16cid wp14">
   <w:body>
     <w:p>
       <w:pPr>
@@ -2080,8 +2080,6 @@
           <w:b/>
         </w:rPr>
       </w:pPr>
-      <w:bookmarkStart w:id="0" w:name="_GoBack"/>
-      <w:bookmarkEnd w:id="0"/>
     </w:p>
     <w:p>
       <w:pPr>
@@ -3278,9 +3276,6 @@
     <w:p>
       <w:pPr>
         <w:jc w:val="both"/>
-        <w:rPr>
-          <w:b/>
-        </w:rPr>
       </w:pPr>
       <w:r>
         <w:rPr>
@@ -3336,6 +3331,170 @@
         <w:t>Archivo principal que lanza el AppModule, configura todo el ambiente para una aplicación web.</w:t>
       </w:r>
     </w:p>
+    <w:p>
+      <w:pPr>
+        <w:jc w:val="both"/>
+        <w:rPr>
+          <w:b/>
+        </w:rPr>
+      </w:pPr>
+    </w:p>
+    <w:p>
+      <w:pPr>
+        <w:jc w:val="both"/>
+        <w:rPr>
+          <w:b/>
+        </w:rPr>
+      </w:pPr>
+    </w:p>
+    <w:p>
+      <w:pPr>
+        <w:jc w:val="both"/>
+        <w:rPr>
+          <w:b/>
+        </w:rPr>
+      </w:pPr>
+    </w:p>
+    <w:p>
+      <w:pPr>
+        <w:jc w:val="both"/>
+        <w:rPr>
+          <w:b/>
+        </w:rPr>
+      </w:pPr>
+    </w:p>
+    <w:p>
+      <w:pPr>
+        <w:jc w:val="both"/>
+        <w:rPr>
+          <w:b/>
+        </w:rPr>
+      </w:pPr>
+    </w:p>
+    <w:p>
+      <w:pPr>
+        <w:jc w:val="both"/>
+        <w:rPr>
+          <w:b/>
+        </w:rPr>
+      </w:pPr>
+    </w:p>
+    <w:p>
+      <w:pPr>
+        <w:jc w:val="both"/>
+        <w:rPr>
+          <w:b/>
+        </w:rPr>
+      </w:pPr>
+    </w:p>
+    <w:p>
+      <w:pPr>
+        <w:jc w:val="both"/>
+        <w:rPr>
+          <w:b/>
+        </w:rPr>
+      </w:pPr>
+    </w:p>
+    <w:p>
+      <w:pPr>
+        <w:jc w:val="both"/>
+        <w:rPr>
+          <w:b/>
+        </w:rPr>
+      </w:pPr>
+    </w:p>
+    <w:p>
+      <w:pPr>
+        <w:jc w:val="both"/>
+        <w:rPr>
+          <w:b/>
+        </w:rPr>
+      </w:pPr>
+    </w:p>
+    <w:p>
+      <w:pPr>
+        <w:jc w:val="both"/>
+        <w:rPr>
+          <w:b/>
+        </w:rPr>
+      </w:pPr>
+      <w:hyperlink r:id="rId33" w:history="1">
+        <w:r>
+          <w:rPr>
+            <w:rStyle w:val="Hipervnculo"/>
+            <w:b/>
+          </w:rPr>
+          <w:t>https://github.com/ng-select/ng-select</w:t>
+        </w:r>
+      </w:hyperlink>
+    </w:p>
+    <w:p>
+      <w:pPr>
+        <w:jc w:val="both"/>
+        <w:rPr>
+          <w:b/>
+        </w:rPr>
+      </w:pPr>
+      <w:hyperlink r:id="rId34" w:anchor="/data-sources" w:history="1">
+        <w:r>
+          <w:rPr>
+            <w:rStyle w:val="Hipervnculo"/>
+            <w:b/>
+          </w:rPr>
+          <w:t>https://ng-select.github.io/ng-select#/data-sources</w:t>
+        </w:r>
+      </w:hyperlink>
+    </w:p>
+    <w:p>
+      <w:pPr>
+        <w:jc w:val="both"/>
+        <w:rPr>
+          <w:b/>
+        </w:rPr>
+      </w:pPr>
+      <w:hyperlink r:id="rId35" w:history="1">
+        <w:r>
+          <w:rPr>
+            <w:rStyle w:val="Hipervnculo"/>
+            <w:b/>
+          </w:rPr>
+          <w:t>https://stackblitz.com/github/bithost-gmbh/ngx-mat-select-search-example?file=src%2Fapp%2Fapp.component.html</w:t>
+        </w:r>
+      </w:hyperlink>
+    </w:p>
+    <w:p>
+      <w:pPr>
+        <w:jc w:val="both"/>
+        <w:rPr>
+          <w:b/>
+        </w:rPr>
+      </w:pPr>
+      <w:hyperlink r:id="rId36" w:history="1">
+        <w:r>
+          <w:rPr>
+            <w:rStyle w:val="Hipervnculo"/>
+            <w:b/>
+          </w:rPr>
+          <w:t>https://www.npmjs.com/package/ngx-mat-select-search</w:t>
+        </w:r>
+      </w:hyperlink>
+    </w:p>
+    <w:p>
+      <w:pPr>
+        <w:jc w:val="both"/>
+        <w:rPr>
+          <w:b/>
+        </w:rPr>
+      </w:pPr>
+      <w:r>
+        <w:rPr>
+          <w:b/>
+        </w:rPr>
+        <w:t>https://stackblitz.com/edit/angular-material-autocomplete-async1?file=src%2Fapp%2Fapp.component.html</w:t>
+      </w:r>
+      <w:bookmarkStart w:id="0" w:name="_GoBack"/>
+      <w:bookmarkEnd w:id="0"/>
+    </w:p>
     <w:sectPr>
       <w:type w:val="continuous"/>
       <w:pgSz w:w="12240" w:h="15840"/>
@@ -3348,7 +3507,7 @@
 </file>
 
 <file path=word/endnotes.xml><?xml version="1.0" encoding="utf-8"?>
-<w:endnotes xmlns:wpc="http://schemas.microsoft.com/office/word/2010/wordprocessingCanvas" xmlns:cx="http://schemas.microsoft.com/office/drawing/2014/chartex" xmlns:mc="http://schemas.openxmlformats.org/markup-compatibility/2006" xmlns:o="urn:schemas-microsoft-com:office:office" xmlns:r="http://schemas.openxmlformats.org/officeDocument/2006/relationships" xmlns:m="http://schemas.openxmlformats.org/officeDocument/2006/math" xmlns:v="urn:schemas-microsoft-com:vml" xmlns:wp14="http://schemas.microsoft.com/office/word/2010/wordprocessingDrawing" xmlns:wp="http://schemas.openxmlformats.org/drawingml/2006/wordprocessingDrawing" xmlns:w10="urn:schemas-microsoft-com:office:word" xmlns:w="http://schemas.openxmlformats.org/wordprocessingml/2006/main" xmlns:w14="http://schemas.microsoft.com/office/word/2010/wordml" xmlns:w15="http://schemas.microsoft.com/office/word/2012/wordml" xmlns:w16se="http://schemas.microsoft.com/office/word/2015/wordml/symex" xmlns:wpg="http://schemas.microsoft.com/office/word/2010/wordprocessingGroup" xmlns:wpi="http://schemas.microsoft.com/office/word/2010/wordprocessingInk" xmlns:wne="http://schemas.microsoft.com/office/word/2006/wordml" xmlns:wps="http://schemas.microsoft.com/office/word/2010/wordprocessingShape" mc:Ignorable="w14 w15 w16se wp14">
+<w:endnotes xmlns:wpc="http://schemas.microsoft.com/office/word/2010/wordprocessingCanvas" xmlns:cx="http://schemas.microsoft.com/office/drawing/2014/chartex" xmlns:cx1="http://schemas.microsoft.com/office/drawing/2015/9/8/chartex" xmlns:cx2="http://schemas.microsoft.com/office/drawing/2015/10/21/chartex" xmlns:cx3="http://schemas.microsoft.com/office/drawing/2016/5/9/chartex" xmlns:cx4="http://schemas.microsoft.com/office/drawing/2016/5/10/chartex" xmlns:cx5="http://schemas.microsoft.com/office/drawing/2016/5/11/chartex" xmlns:cx6="http://schemas.microsoft.com/office/drawing/2016/5/12/chartex" xmlns:cx7="http://schemas.microsoft.com/office/drawing/2016/5/13/chartex" xmlns:cx8="http://schemas.microsoft.com/office/drawing/2016/5/14/chartex" xmlns:mc="http://schemas.openxmlformats.org/markup-compatibility/2006" xmlns:aink="http://schemas.microsoft.com/office/drawing/2016/ink" xmlns:am3d="http://schemas.microsoft.com/office/drawing/2017/model3d" xmlns:o="urn:schemas-microsoft-com:office:office" xmlns:r="http://schemas.openxmlformats.org/officeDocument/2006/relationships" xmlns:m="http://schemas.openxmlformats.org/officeDocument/2006/math" xmlns:v="urn:schemas-microsoft-com:vml" xmlns:wp14="http://schemas.microsoft.com/office/word/2010/wordprocessingDrawing" xmlns:wp="http://schemas.openxmlformats.org/drawingml/2006/wordprocessingDrawing" xmlns:w10="urn:schemas-microsoft-com:office:word" xmlns:w="http://schemas.openxmlformats.org/wordprocessingml/2006/main" xmlns:w14="http://schemas.microsoft.com/office/word/2010/wordml" xmlns:w15="http://schemas.microsoft.com/office/word/2012/wordml" xmlns:w16cid="http://schemas.microsoft.com/office/word/2016/wordml/cid" xmlns:w16se="http://schemas.microsoft.com/office/word/2015/wordml/symex" xmlns:wpg="http://schemas.microsoft.com/office/word/2010/wordprocessingGroup" xmlns:wpi="http://schemas.microsoft.com/office/word/2010/wordprocessingInk" xmlns:wne="http://schemas.microsoft.com/office/word/2006/wordml" xmlns:wps="http://schemas.microsoft.com/office/word/2010/wordprocessingShape" mc:Ignorable="w14 w15 w16se w16cid wp14">
   <w:endnote w:type="separator" w:id="-1">
     <w:p>
       <w:r>
@@ -3367,7 +3526,7 @@
 </file>
 
 <file path=word/footnotes.xml><?xml version="1.0" encoding="utf-8"?>
-<w:footnotes xmlns:wpc="http://schemas.microsoft.com/office/word/2010/wordprocessingCanvas" xmlns:cx="http://schemas.microsoft.com/office/drawing/2014/chartex" xmlns:mc="http://schemas.openxmlformats.org/markup-compatibility/2006" xmlns:o="urn:schemas-microsoft-com:office:office" xmlns:r="http://schemas.openxmlformats.org/officeDocument/2006/relationships" xmlns:m="http://schemas.openxmlformats.org/officeDocument/2006/math" xmlns:v="urn:schemas-microsoft-com:vml" xmlns:wp14="http://schemas.microsoft.com/office/word/2010/wordprocessingDrawing" xmlns:wp="http://schemas.openxmlformats.org/drawingml/2006/wordprocessingDrawing" xmlns:w10="urn:schemas-microsoft-com:office:word" xmlns:w="http://schemas.openxmlformats.org/wordprocessingml/2006/main" xmlns:w14="http://schemas.microsoft.com/office/word/2010/wordml" xmlns:w15="http://schemas.microsoft.com/office/word/2012/wordml" xmlns:w16se="http://schemas.microsoft.com/office/word/2015/wordml/symex" xmlns:wpg="http://schemas.microsoft.com/office/word/2010/wordprocessingGroup" xmlns:wpi="http://schemas.microsoft.com/office/word/2010/wordprocessingInk" xmlns:wne="http://schemas.microsoft.com/office/word/2006/wordml" xmlns:wps="http://schemas.microsoft.com/office/word/2010/wordprocessingShape" mc:Ignorable="w14 w15 w16se wp14">
+<w:footnotes xmlns:wpc="http://schemas.microsoft.com/office/word/2010/wordprocessingCanvas" xmlns:cx="http://schemas.microsoft.com/office/drawing/2014/chartex" xmlns:cx1="http://schemas.microsoft.com/office/drawing/2015/9/8/chartex" xmlns:cx2="http://schemas.microsoft.com/office/drawing/2015/10/21/chartex" xmlns:cx3="http://schemas.microsoft.com/office/drawing/2016/5/9/chartex" xmlns:cx4="http://schemas.microsoft.com/office/drawing/2016/5/10/chartex" xmlns:cx5="http://schemas.microsoft.com/office/drawing/2016/5/11/chartex" xmlns:cx6="http://schemas.microsoft.com/office/drawing/2016/5/12/chartex" xmlns:cx7="http://schemas.microsoft.com/office/drawing/2016/5/13/chartex" xmlns:cx8="http://schemas.microsoft.com/office/drawing/2016/5/14/chartex" xmlns:mc="http://schemas.openxmlformats.org/markup-compatibility/2006" xmlns:aink="http://schemas.microsoft.com/office/drawing/2016/ink" xmlns:am3d="http://schemas.microsoft.com/office/drawing/2017/model3d" xmlns:o="urn:schemas-microsoft-com:office:office" xmlns:r="http://schemas.openxmlformats.org/officeDocument/2006/relationships" xmlns:m="http://schemas.openxmlformats.org/officeDocument/2006/math" xmlns:v="urn:schemas-microsoft-com:vml" xmlns:wp14="http://schemas.microsoft.com/office/word/2010/wordprocessingDrawing" xmlns:wp="http://schemas.openxmlformats.org/drawingml/2006/wordprocessingDrawing" xmlns:w10="urn:schemas-microsoft-com:office:word" xmlns:w="http://schemas.openxmlformats.org/wordprocessingml/2006/main" xmlns:w14="http://schemas.microsoft.com/office/word/2010/wordml" xmlns:w15="http://schemas.microsoft.com/office/word/2012/wordml" xmlns:w16cid="http://schemas.microsoft.com/office/word/2016/wordml/cid" xmlns:w16se="http://schemas.microsoft.com/office/word/2015/wordml/symex" xmlns:wpg="http://schemas.microsoft.com/office/word/2010/wordprocessingGroup" xmlns:wpi="http://schemas.microsoft.com/office/word/2010/wordprocessingInk" xmlns:wne="http://schemas.microsoft.com/office/word/2006/wordml" xmlns:wps="http://schemas.microsoft.com/office/word/2010/wordprocessingShape" mc:Ignorable="w14 w15 w16se w16cid wp14">
   <w:footnote w:type="separator" w:id="-1">
     <w:p>
       <w:r>
@@ -3386,7 +3545,7 @@
 </file>
 
 <file path=word/numbering.xml><?xml version="1.0" encoding="utf-8"?>
-<w:numbering xmlns:wpc="http://schemas.microsoft.com/office/word/2010/wordprocessingCanvas" xmlns:cx="http://schemas.microsoft.com/office/drawing/2014/chartex" xmlns:mc="http://schemas.openxmlformats.org/markup-compatibility/2006" xmlns:o="urn:schemas-microsoft-com:office:office" xmlns:r="http://schemas.openxmlformats.org/officeDocument/2006/relationships" xmlns:m="http://schemas.openxmlformats.org/officeDocument/2006/math" xmlns:v="urn:schemas-microsoft-com:vml" xmlns:wp14="http://schemas.microsoft.com/office/word/2010/wordprocessingDrawing" xmlns:wp="http://schemas.openxmlformats.org/drawingml/2006/wordprocessingDrawing" xmlns:w10="urn:schemas-microsoft-com:office:word" xmlns:w="http://schemas.openxmlformats.org/wordprocessingml/2006/main" xmlns:w14="http://schemas.microsoft.com/office/word/2010/wordml" xmlns:w15="http://schemas.microsoft.com/office/word/2012/wordml" xmlns:w16se="http://schemas.microsoft.com/office/word/2015/wordml/symex" xmlns:wpg="http://schemas.microsoft.com/office/word/2010/wordprocessingGroup" xmlns:wpi="http://schemas.microsoft.com/office/word/2010/wordprocessingInk" xmlns:wne="http://schemas.microsoft.com/office/word/2006/wordml" xmlns:wps="http://schemas.microsoft.com/office/word/2010/wordprocessingShape" mc:Ignorable="w14 w15 w16se wp14">
+<w:numbering xmlns:wpc="http://schemas.microsoft.com/office/word/2010/wordprocessingCanvas" xmlns:cx="http://schemas.microsoft.com/office/drawing/2014/chartex" xmlns:cx1="http://schemas.microsoft.com/office/drawing/2015/9/8/chartex" xmlns:cx2="http://schemas.microsoft.com/office/drawing/2015/10/21/chartex" xmlns:cx3="http://schemas.microsoft.com/office/drawing/2016/5/9/chartex" xmlns:cx4="http://schemas.microsoft.com/office/drawing/2016/5/10/chartex" xmlns:cx5="http://schemas.microsoft.com/office/drawing/2016/5/11/chartex" xmlns:cx6="http://schemas.microsoft.com/office/drawing/2016/5/12/chartex" xmlns:cx7="http://schemas.microsoft.com/office/drawing/2016/5/13/chartex" xmlns:cx8="http://schemas.microsoft.com/office/drawing/2016/5/14/chartex" xmlns:mc="http://schemas.openxmlformats.org/markup-compatibility/2006" xmlns:aink="http://schemas.microsoft.com/office/drawing/2016/ink" xmlns:am3d="http://schemas.microsoft.com/office/drawing/2017/model3d" xmlns:o="urn:schemas-microsoft-com:office:office" xmlns:r="http://schemas.openxmlformats.org/officeDocument/2006/relationships" xmlns:m="http://schemas.openxmlformats.org/officeDocument/2006/math" xmlns:v="urn:schemas-microsoft-com:vml" xmlns:wp14="http://schemas.microsoft.com/office/word/2010/wordprocessingDrawing" xmlns:wp="http://schemas.openxmlformats.org/drawingml/2006/wordprocessingDrawing" xmlns:w10="urn:schemas-microsoft-com:office:word" xmlns:w="http://schemas.openxmlformats.org/wordprocessingml/2006/main" xmlns:w14="http://schemas.microsoft.com/office/word/2010/wordml" xmlns:w15="http://schemas.microsoft.com/office/word/2012/wordml" xmlns:w16cid="http://schemas.microsoft.com/office/word/2016/wordml/cid" xmlns:w16se="http://schemas.microsoft.com/office/word/2015/wordml/symex" xmlns:wpg="http://schemas.microsoft.com/office/word/2010/wordprocessingGroup" xmlns:wpi="http://schemas.microsoft.com/office/word/2010/wordprocessingInk" xmlns:wne="http://schemas.microsoft.com/office/word/2006/wordml" xmlns:wps="http://schemas.microsoft.com/office/word/2010/wordprocessingShape" mc:Ignorable="w14 w15 w16se w16cid wp14">
   <w:abstractNum w:abstractNumId="0" w15:restartNumberingAfterBreak="0">
     <w:nsid w:val="126A1E54"/>
     <w:multiLevelType w:val="hybridMultilevel"/>
@@ -3816,7 +3975,7 @@
 </file>
 
 <file path=word/styles.xml><?xml version="1.0" encoding="utf-8"?>
-<w:styles xmlns:mc="http://schemas.openxmlformats.org/markup-compatibility/2006" xmlns:r="http://schemas.openxmlformats.org/officeDocument/2006/relationships" xmlns:w="http://schemas.openxmlformats.org/wordprocessingml/2006/main" xmlns:w14="http://schemas.microsoft.com/office/word/2010/wordml" xmlns:w15="http://schemas.microsoft.com/office/word/2012/wordml" xmlns:w16se="http://schemas.microsoft.com/office/word/2015/wordml/symex" mc:Ignorable="w14 w15 w16se">
+<w:styles xmlns:mc="http://schemas.openxmlformats.org/markup-compatibility/2006" xmlns:r="http://schemas.openxmlformats.org/officeDocument/2006/relationships" xmlns:w="http://schemas.openxmlformats.org/wordprocessingml/2006/main" xmlns:w14="http://schemas.microsoft.com/office/word/2010/wordml" xmlns:w15="http://schemas.microsoft.com/office/word/2012/wordml" xmlns:w16cid="http://schemas.microsoft.com/office/word/2016/wordml/cid" xmlns:w16se="http://schemas.microsoft.com/office/word/2015/wordml/symex" mc:Ignorable="w14 w15 w16se w16cid">
   <w:docDefaults>
     <w:rPrDefault>
       <w:rPr>
@@ -3834,7 +3993,7 @@
       </w:pPr>
     </w:pPrDefault>
   </w:docDefaults>
-  <w:latentStyles w:defLockedState="0" w:defUIPriority="99" w:defSemiHidden="0" w:defUnhideWhenUsed="0" w:defQFormat="0" w:count="371">
+  <w:latentStyles w:defLockedState="0" w:defUIPriority="99" w:defSemiHidden="0" w:defUnhideWhenUsed="0" w:defQFormat="0" w:count="375">
     <w:lsdException w:name="Normal" w:uiPriority="0" w:qFormat="1"/>
     <w:lsdException w:name="heading 1" w:uiPriority="9" w:qFormat="1"/>
     <w:lsdException w:name="heading 2" w:semiHidden="1" w:uiPriority="9" w:unhideWhenUsed="1" w:qFormat="1"/>
@@ -4206,6 +4365,10 @@
     <w:lsdException w:name="List Table 5 Dark Accent 6" w:uiPriority="50"/>
     <w:lsdException w:name="List Table 6 Colorful Accent 6" w:uiPriority="51"/>
     <w:lsdException w:name="List Table 7 Colorful Accent 6" w:uiPriority="52"/>
+    <w:lsdException w:name="Mention" w:semiHidden="1" w:unhideWhenUsed="1"/>
+    <w:lsdException w:name="Smart Hyperlink" w:semiHidden="1" w:unhideWhenUsed="1"/>
+    <w:lsdException w:name="Hashtag" w:semiHidden="1" w:unhideWhenUsed="1"/>
+    <w:lsdException w:name="Unresolved Mention" w:semiHidden="1" w:unhideWhenUsed="1"/>
   </w:latentStyles>
   <w:style w:type="paragraph" w:default="1" w:styleId="Normal">
     <w:name w:val="Normal"/>
@@ -4313,6 +4476,18 @@
     <w:rPr>
       <w:color w:val="0000FF" w:themeColor="hyperlink"/>
       <w:u w:val="single"/>
+    </w:rPr>
+  </w:style>
+  <w:style w:type="character" w:styleId="Mencinsinresolver">
+    <w:name w:val="Unresolved Mention"/>
+    <w:basedOn w:val="Fuentedeprrafopredeter"/>
+    <w:uiPriority w:val="99"/>
+    <w:semiHidden/>
+    <w:unhideWhenUsed/>
+    <w:rsid w:val="00093604"/>
+    <w:rPr>
+      <w:color w:val="605E5C"/>
+      <w:shd w:val="clear" w:color="auto" w:fill="E1DFDD"/>
     </w:rPr>
   </w:style>
 </w:styles>
@@ -4606,7 +4781,7 @@
 </file>
 
 <file path=customXml/itemProps1.xml><?xml version="1.0" encoding="utf-8"?>
-<ds:datastoreItem xmlns:ds="http://schemas.openxmlformats.org/officeDocument/2006/customXml" ds:itemID="{6B2852A0-4DCB-4592-9526-796B90FEDEDB}">
+<ds:datastoreItem xmlns:ds="http://schemas.openxmlformats.org/officeDocument/2006/customXml" ds:itemID="{39ECE31A-1756-8F46-946C-36EC0FD513E7}">
   <ds:schemaRefs>
     <ds:schemaRef ds:uri="http://schemas.openxmlformats.org/officeDocument/2006/bibliography"/>
   </ds:schemaRefs>

</xml_diff>

<commit_message>
Lista la version de produccion para enviar el archivo, se controla el error de que se suba primero el archivo
</commit_message>
<xml_diff>
--- a/src/assets/documentation/Documentacion SMS-Masivo.docx
+++ b/src/assets/documentation/Documentacion SMS-Masivo.docx
@@ -1,6 +1,6 @@
 
 <file path=word/document.xml><?xml version="1.0" encoding="utf-8"?>
-<w:document xmlns:wpc="http://schemas.microsoft.com/office/word/2010/wordprocessingCanvas" xmlns:cx="http://schemas.microsoft.com/office/drawing/2014/chartex" xmlns:cx1="http://schemas.microsoft.com/office/drawing/2015/9/8/chartex" xmlns:cx2="http://schemas.microsoft.com/office/drawing/2015/10/21/chartex" xmlns:cx3="http://schemas.microsoft.com/office/drawing/2016/5/9/chartex" xmlns:cx4="http://schemas.microsoft.com/office/drawing/2016/5/10/chartex" xmlns:cx5="http://schemas.microsoft.com/office/drawing/2016/5/11/chartex" xmlns:cx6="http://schemas.microsoft.com/office/drawing/2016/5/12/chartex" xmlns:cx7="http://schemas.microsoft.com/office/drawing/2016/5/13/chartex" xmlns:cx8="http://schemas.microsoft.com/office/drawing/2016/5/14/chartex" xmlns:mc="http://schemas.openxmlformats.org/markup-compatibility/2006" xmlns:aink="http://schemas.microsoft.com/office/drawing/2016/ink" xmlns:am3d="http://schemas.microsoft.com/office/drawing/2017/model3d" xmlns:o="urn:schemas-microsoft-com:office:office" xmlns:r="http://schemas.openxmlformats.org/officeDocument/2006/relationships" xmlns:m="http://schemas.openxmlformats.org/officeDocument/2006/math" xmlns:v="urn:schemas-microsoft-com:vml" xmlns:wp14="http://schemas.microsoft.com/office/word/2010/wordprocessingDrawing" xmlns:wp="http://schemas.openxmlformats.org/drawingml/2006/wordprocessingDrawing" xmlns:w10="urn:schemas-microsoft-com:office:word" xmlns:w="http://schemas.openxmlformats.org/wordprocessingml/2006/main" xmlns:w14="http://schemas.microsoft.com/office/word/2010/wordml" xmlns:w15="http://schemas.microsoft.com/office/word/2012/wordml" xmlns:w16cid="http://schemas.microsoft.com/office/word/2016/wordml/cid" xmlns:w16se="http://schemas.microsoft.com/office/word/2015/wordml/symex" xmlns:wpg="http://schemas.microsoft.com/office/word/2010/wordprocessingGroup" xmlns:wpi="http://schemas.microsoft.com/office/word/2010/wordprocessingInk" xmlns:wne="http://schemas.microsoft.com/office/word/2006/wordml" xmlns:wps="http://schemas.microsoft.com/office/word/2010/wordprocessingShape" mc:Ignorable="w14 w15 w16se w16cid wp14">
+<w:document xmlns:wpc="http://schemas.microsoft.com/office/word/2010/wordprocessingCanvas" xmlns:cx="http://schemas.microsoft.com/office/drawing/2014/chartex" xmlns:mc="http://schemas.openxmlformats.org/markup-compatibility/2006" xmlns:o="urn:schemas-microsoft-com:office:office" xmlns:r="http://schemas.openxmlformats.org/officeDocument/2006/relationships" xmlns:m="http://schemas.openxmlformats.org/officeDocument/2006/math" xmlns:v="urn:schemas-microsoft-com:vml" xmlns:wp14="http://schemas.microsoft.com/office/word/2010/wordprocessingDrawing" xmlns:wp="http://schemas.openxmlformats.org/drawingml/2006/wordprocessingDrawing" xmlns:w10="urn:schemas-microsoft-com:office:word" xmlns:w="http://schemas.openxmlformats.org/wordprocessingml/2006/main" xmlns:w14="http://schemas.microsoft.com/office/word/2010/wordml" xmlns:w15="http://schemas.microsoft.com/office/word/2012/wordml" xmlns:w16se="http://schemas.microsoft.com/office/word/2015/wordml/symex" xmlns:wpg="http://schemas.microsoft.com/office/word/2010/wordprocessingGroup" xmlns:wpi="http://schemas.microsoft.com/office/word/2010/wordprocessingInk" xmlns:wne="http://schemas.microsoft.com/office/word/2006/wordml" xmlns:wps="http://schemas.microsoft.com/office/word/2010/wordprocessingShape" mc:Ignorable="w14 w15 w16se wp14">
   <w:body>
     <w:p>
       <w:pPr>
@@ -1250,6 +1250,7 @@
       <w:r>
         <w:rPr>
           <w:rStyle w:val="Hipervnculo"/>
+          <w:lang w:val="en-US"/>
         </w:rPr>
         <w:t>https://fontawesome.com/</w:t>
       </w:r>
@@ -1259,6 +1260,7 @@
         <w:ind w:left="720"/>
         <w:rPr>
           <w:rStyle w:val="Hipervnculo"/>
+          <w:lang w:val="en-US"/>
         </w:rPr>
       </w:pPr>
       <w:r>
@@ -1272,6 +1274,7 @@
       <w:r>
         <w:rPr>
           <w:rStyle w:val="Hipervnculo"/>
+          <w:lang w:val="en-US"/>
         </w:rPr>
         <w:t>https://github.com/daneden/animate.css</w:t>
       </w:r>
@@ -1296,32 +1299,51 @@
     <w:p>
       <w:pPr>
         <w:ind w:left="720"/>
-      </w:pPr>
-      <w:r>
-        <w:rPr>
-          <w:b/>
+        <w:rPr>
+          <w:lang w:val="en-US"/>
+        </w:rPr>
+      </w:pPr>
+      <w:r>
+        <w:rPr>
+          <w:b/>
+          <w:lang w:val="en-US"/>
         </w:rPr>
         <w:t>ANGULAR COMMAND LINE INTERFACE:</w:t>
       </w:r>
       <w:r>
+        <w:rPr>
+          <w:lang w:val="en-US"/>
+        </w:rPr>
         <w:t xml:space="preserve"> Angular CLI (</w:t>
       </w:r>
       <w:r>
         <w:rPr>
           <w:rStyle w:val="Hipervnculo"/>
+          <w:lang w:val="en-US"/>
         </w:rPr>
         <w:t>https://cli.angular.io/)</w:t>
       </w:r>
       <w:r>
+        <w:rPr>
+          <w:lang w:val="en-US"/>
+        </w:rPr>
         <w:t xml:space="preserve">  </w:t>
       </w:r>
     </w:p>
     <w:p>
       <w:pPr>
         <w:ind w:left="1440" w:firstLine="720"/>
-      </w:pPr>
-    </w:p>
-    <w:p>
+        <w:rPr>
+          <w:lang w:val="en-US"/>
+        </w:rPr>
+      </w:pPr>
+    </w:p>
+    <w:p>
+      <w:pPr>
+        <w:rPr>
+          <w:lang w:val="en-US"/>
+        </w:rPr>
+      </w:pPr>
       <w:r>
         <w:rPr>
           <w:noProof/>
@@ -1393,18 +1415,90 @@
         </w:drawing>
       </w:r>
     </w:p>
-    <w:p/>
-    <w:p/>
-    <w:p/>
-    <w:p/>
-    <w:p/>
-    <w:p/>
-    <w:p/>
-    <w:p/>
-    <w:p/>
-    <w:p/>
-    <w:p/>
-    <w:p/>
+    <w:p>
+      <w:pPr>
+        <w:rPr>
+          <w:lang w:val="en-US"/>
+        </w:rPr>
+      </w:pPr>
+    </w:p>
+    <w:p>
+      <w:pPr>
+        <w:rPr>
+          <w:lang w:val="en-US"/>
+        </w:rPr>
+      </w:pPr>
+    </w:p>
+    <w:p>
+      <w:pPr>
+        <w:rPr>
+          <w:lang w:val="en-US"/>
+        </w:rPr>
+      </w:pPr>
+    </w:p>
+    <w:p>
+      <w:pPr>
+        <w:rPr>
+          <w:lang w:val="en-US"/>
+        </w:rPr>
+      </w:pPr>
+    </w:p>
+    <w:p>
+      <w:pPr>
+        <w:rPr>
+          <w:lang w:val="en-US"/>
+        </w:rPr>
+      </w:pPr>
+    </w:p>
+    <w:p>
+      <w:pPr>
+        <w:rPr>
+          <w:lang w:val="en-US"/>
+        </w:rPr>
+      </w:pPr>
+    </w:p>
+    <w:p>
+      <w:pPr>
+        <w:rPr>
+          <w:lang w:val="en-US"/>
+        </w:rPr>
+      </w:pPr>
+    </w:p>
+    <w:p>
+      <w:pPr>
+        <w:rPr>
+          <w:lang w:val="en-US"/>
+        </w:rPr>
+      </w:pPr>
+    </w:p>
+    <w:p>
+      <w:pPr>
+        <w:rPr>
+          <w:lang w:val="en-US"/>
+        </w:rPr>
+      </w:pPr>
+    </w:p>
+    <w:p>
+      <w:pPr>
+        <w:rPr>
+          <w:lang w:val="en-US"/>
+        </w:rPr>
+      </w:pPr>
+    </w:p>
+    <w:p>
+      <w:pPr>
+        <w:rPr>
+          <w:lang w:val="en-US"/>
+        </w:rPr>
+      </w:pPr>
+    </w:p>
+    <w:p>
+      <w:pPr>
+        <w:rPr>
+          <w:lang w:val="en-US"/>
+        </w:rPr>
+      </w:pPr>
+    </w:p>
     <w:p>
       <w:r>
         <w:rPr>
@@ -3397,108 +3491,196 @@
     </w:p>
     <w:p>
       <w:pPr>
-        <w:jc w:val="both"/>
-        <w:rPr>
-          <w:b/>
-        </w:rPr>
-      </w:pPr>
-    </w:p>
-    <w:p>
-      <w:pPr>
-        <w:jc w:val="both"/>
-        <w:rPr>
-          <w:b/>
-        </w:rPr>
-      </w:pPr>
-    </w:p>
-    <w:p>
-      <w:pPr>
-        <w:jc w:val="both"/>
-        <w:rPr>
-          <w:b/>
-        </w:rPr>
-      </w:pPr>
-      <w:hyperlink r:id="rId33" w:history="1">
-        <w:r>
-          <w:rPr>
-            <w:rStyle w:val="Hipervnculo"/>
-            <w:b/>
-          </w:rPr>
-          <w:t>https://github.com/ng-select/ng-select</w:t>
-        </w:r>
-      </w:hyperlink>
-    </w:p>
-    <w:p>
-      <w:pPr>
-        <w:jc w:val="both"/>
-        <w:rPr>
-          <w:b/>
-        </w:rPr>
-      </w:pPr>
-      <w:hyperlink r:id="rId34" w:anchor="/data-sources" w:history="1">
-        <w:r>
-          <w:rPr>
-            <w:rStyle w:val="Hipervnculo"/>
-            <w:b/>
-          </w:rPr>
-          <w:t>https://ng-select.github.io/ng-select#/data-sources</w:t>
-        </w:r>
-      </w:hyperlink>
-    </w:p>
-    <w:p>
-      <w:pPr>
-        <w:jc w:val="both"/>
-        <w:rPr>
-          <w:b/>
-        </w:rPr>
-      </w:pPr>
-      <w:hyperlink r:id="rId35" w:history="1">
-        <w:r>
-          <w:rPr>
-            <w:rStyle w:val="Hipervnculo"/>
-            <w:b/>
-          </w:rPr>
-          <w:t>https://stackblitz.com/github/bithost-gmbh/ngx-mat-select-search-example?file=src%2Fapp%2Fapp.component.html</w:t>
-        </w:r>
-      </w:hyperlink>
-    </w:p>
-    <w:p>
-      <w:pPr>
-        <w:jc w:val="both"/>
-        <w:rPr>
-          <w:b/>
-        </w:rPr>
-      </w:pPr>
-      <w:hyperlink r:id="rId36" w:history="1">
-        <w:r>
-          <w:rPr>
-            <w:rStyle w:val="Hipervnculo"/>
-            <w:b/>
-          </w:rPr>
-          <w:t>https://www.npmjs.com/package/ngx-mat-select-search</w:t>
-        </w:r>
-      </w:hyperlink>
-    </w:p>
-    <w:p>
-      <w:pPr>
-        <w:jc w:val="both"/>
-        <w:rPr>
-          <w:b/>
-        </w:rPr>
-      </w:pPr>
-      <w:r>
-        <w:rPr>
-          <w:b/>
-        </w:rPr>
-        <w:t>https://stackblitz.com/edit/angular-material-autocomplete-async1?file=src%2Fapp%2Fapp.component.html</w:t>
-      </w:r>
+        <w:rPr>
+          <w:b/>
+        </w:rPr>
+      </w:pPr>
+      <w:r>
+        <w:rPr>
+          <w:b/>
+        </w:rPr>
+        <w:br w:type="page"/>
+      </w:r>
+    </w:p>
+    <w:p>
+      <w:pPr>
+        <w:jc w:val="both"/>
+        <w:rPr>
+          <w:b/>
+        </w:rPr>
+        <w:sectPr>
+          <w:type w:val="continuous"/>
+          <w:pgSz w:w="12240" w:h="15840"/>
+          <w:pgMar w:top="1440" w:right="1080" w:bottom="1440" w:left="1080" w:header="720" w:footer="720" w:gutter="0"/>
+          <w:cols w:space="720"/>
+          <w:docGrid w:linePitch="299"/>
+        </w:sectPr>
+      </w:pPr>
+    </w:p>
+    <w:p>
+      <w:pPr>
+        <w:jc w:val="both"/>
+        <w:rPr>
+          <w:b/>
+        </w:rPr>
+      </w:pPr>
+      <w:r>
+        <w:rPr>
+          <w:b/>
+          <w:noProof/>
+          <w:lang w:val="es-ES" w:eastAsia="es-ES" w:bidi="ar-SA"/>
+        </w:rPr>
+        <w:lastRenderedPageBreak/>
+        <w:drawing>
+          <wp:anchor distT="0" distB="0" distL="114300" distR="114300" simplePos="0" relativeHeight="251678720" behindDoc="0" locked="0" layoutInCell="1" allowOverlap="1">
+            <wp:simplePos x="0" y="0"/>
+            <wp:positionH relativeFrom="column">
+              <wp:posOffset>-375285</wp:posOffset>
+            </wp:positionH>
+            <wp:positionV relativeFrom="paragraph">
+              <wp:posOffset>-3554</wp:posOffset>
+            </wp:positionV>
+            <wp:extent cx="8996680" cy="6316980"/>
+            <wp:effectExtent l="0" t="0" r="0" b="0"/>
+            <wp:wrapThrough wrapText="bothSides">
+              <wp:wrapPolygon edited="0">
+                <wp:start x="0" y="0"/>
+                <wp:lineTo x="0" y="21561"/>
+                <wp:lineTo x="21542" y="21561"/>
+                <wp:lineTo x="21542" y="0"/>
+                <wp:lineTo x="0" y="0"/>
+              </wp:wrapPolygon>
+            </wp:wrapThrough>
+            <wp:docPr id="24" name="Imagen 24"/>
+            <wp:cNvGraphicFramePr>
+              <a:graphicFrameLocks xmlns:a="http://schemas.openxmlformats.org/drawingml/2006/main" noChangeAspect="1"/>
+            </wp:cNvGraphicFramePr>
+            <a:graphic xmlns:a="http://schemas.openxmlformats.org/drawingml/2006/main">
+              <a:graphicData uri="http://schemas.openxmlformats.org/drawingml/2006/picture">
+                <pic:pic xmlns:pic="http://schemas.openxmlformats.org/drawingml/2006/picture">
+                  <pic:nvPicPr>
+                    <pic:cNvPr id="24" name="Arquitectura.png"/>
+                    <pic:cNvPicPr/>
+                  </pic:nvPicPr>
+                  <pic:blipFill>
+                    <a:blip r:embed="rId33">
+                      <a:extLst>
+                        <a:ext uri="{28A0092B-C50C-407E-A947-70E740481C1C}">
+                          <a14:useLocalDpi xmlns:a14="http://schemas.microsoft.com/office/drawing/2010/main" val="0"/>
+                        </a:ext>
+                      </a:extLst>
+                    </a:blip>
+                    <a:stretch>
+                      <a:fillRect/>
+                    </a:stretch>
+                  </pic:blipFill>
+                  <pic:spPr>
+                    <a:xfrm>
+                      <a:off x="0" y="0"/>
+                      <a:ext cx="8996680" cy="6316980"/>
+                    </a:xfrm>
+                    <a:prstGeom prst="rect">
+                      <a:avLst/>
+                    </a:prstGeom>
+                  </pic:spPr>
+                </pic:pic>
+              </a:graphicData>
+            </a:graphic>
+            <wp14:sizeRelH relativeFrom="page">
+              <wp14:pctWidth>0</wp14:pctWidth>
+            </wp14:sizeRelH>
+            <wp14:sizeRelV relativeFrom="page">
+              <wp14:pctHeight>0</wp14:pctHeight>
+            </wp14:sizeRelV>
+          </wp:anchor>
+        </w:drawing>
+      </w:r>
+    </w:p>
+    <w:p>
+      <w:pPr>
+        <w:rPr>
+          <w:b/>
+        </w:rPr>
+        <w:sectPr>
+          <w:type w:val="continuous"/>
+          <w:pgSz w:w="15840" w:h="12240" w:orient="landscape"/>
+          <w:pgMar w:top="1077" w:right="1440" w:bottom="1077" w:left="1440" w:header="720" w:footer="720" w:gutter="0"/>
+          <w:cols w:space="720"/>
+          <w:docGrid w:linePitch="299"/>
+        </w:sectPr>
+      </w:pPr>
+    </w:p>
+    <w:p>
+      <w:pPr>
+        <w:pStyle w:val="Ttulo1"/>
+        <w:numPr>
+          <w:ilvl w:val="0"/>
+          <w:numId w:val="5"/>
+        </w:numPr>
+        <w:rPr>
+          <w:rFonts w:ascii="Arial" w:hAnsi="Arial" w:cs="Arial"/>
+        </w:rPr>
+      </w:pPr>
+      <w:r>
+        <w:rPr>
+          <w:rFonts w:ascii="Arial" w:hAnsi="Arial" w:cs="Arial"/>
+        </w:rPr>
+        <w:lastRenderedPageBreak/>
+        <w:t>DESPLIEGUE EN PRODUCCIÒN</w:t>
+      </w:r>
+    </w:p>
+    <w:p/>
+    <w:p>
+      <w:pPr>
+        <w:jc w:val="both"/>
+      </w:pPr>
+      <w:r>
+        <w:t xml:space="preserve">Para llevar a cabo el despliegue en producción de la aplicación de angular es necesario desde el Angular CLI, ejecutar el comando </w:t>
+      </w:r>
+      <w:r>
+        <w:rPr>
+          <w:rFonts w:ascii="Courier New" w:hAnsi="Courier New" w:cs="Courier New"/>
+          <w:color w:val="984806" w:themeColor="accent6" w:themeShade="80"/>
+        </w:rPr>
+        <w:t xml:space="preserve">ng build </w:t>
+      </w:r>
+      <w:r>
+        <w:t xml:space="preserve">esto genera una carpeta de distribución </w:t>
+      </w:r>
+      <w:r>
+        <w:rPr>
+          <w:rFonts w:ascii="Courier New" w:hAnsi="Courier New" w:cs="Courier New"/>
+          <w:color w:val="984806" w:themeColor="accent6" w:themeShade="80"/>
+        </w:rPr>
+        <w:t>dist,</w:t>
+      </w:r>
+      <w:r>
+        <w:t xml:space="preserve"> </w:t>
+      </w:r>
+      <w:r>
+        <w:t>distribución</w:t>
+      </w:r>
+      <w:r>
+        <w:t xml:space="preserve"> la cual debe ser desplegada en cualquier servidor que permi</w:t>
+      </w:r>
+      <w:r>
+        <w:t>ta visualizar archivos CSS, JS y HTML.</w:t>
+      </w:r>
+    </w:p>
+    <w:p>
+      <w:pPr>
+        <w:jc w:val="both"/>
+        <w:rPr>
+          <w:b/>
+        </w:rPr>
+      </w:pPr>
       <w:bookmarkStart w:id="0" w:name="_GoBack"/>
       <w:bookmarkEnd w:id="0"/>
     </w:p>
     <w:sectPr>
       <w:type w:val="continuous"/>
       <w:pgSz w:w="12240" w:h="15840"/>
-      <w:pgMar w:top="1440" w:right="1080" w:bottom="1440" w:left="1080" w:header="720" w:footer="720" w:gutter="0"/>
+      <w:pgMar w:top="1440" w:right="1077" w:bottom="1440" w:left="1077" w:header="720" w:footer="720" w:gutter="0"/>
       <w:cols w:space="720"/>
       <w:docGrid w:linePitch="299"/>
     </w:sectPr>
@@ -3507,7 +3689,7 @@
 </file>
 
 <file path=word/endnotes.xml><?xml version="1.0" encoding="utf-8"?>
-<w:endnotes xmlns:wpc="http://schemas.microsoft.com/office/word/2010/wordprocessingCanvas" xmlns:cx="http://schemas.microsoft.com/office/drawing/2014/chartex" xmlns:cx1="http://schemas.microsoft.com/office/drawing/2015/9/8/chartex" xmlns:cx2="http://schemas.microsoft.com/office/drawing/2015/10/21/chartex" xmlns:cx3="http://schemas.microsoft.com/office/drawing/2016/5/9/chartex" xmlns:cx4="http://schemas.microsoft.com/office/drawing/2016/5/10/chartex" xmlns:cx5="http://schemas.microsoft.com/office/drawing/2016/5/11/chartex" xmlns:cx6="http://schemas.microsoft.com/office/drawing/2016/5/12/chartex" xmlns:cx7="http://schemas.microsoft.com/office/drawing/2016/5/13/chartex" xmlns:cx8="http://schemas.microsoft.com/office/drawing/2016/5/14/chartex" xmlns:mc="http://schemas.openxmlformats.org/markup-compatibility/2006" xmlns:aink="http://schemas.microsoft.com/office/drawing/2016/ink" xmlns:am3d="http://schemas.microsoft.com/office/drawing/2017/model3d" xmlns:o="urn:schemas-microsoft-com:office:office" xmlns:r="http://schemas.openxmlformats.org/officeDocument/2006/relationships" xmlns:m="http://schemas.openxmlformats.org/officeDocument/2006/math" xmlns:v="urn:schemas-microsoft-com:vml" xmlns:wp14="http://schemas.microsoft.com/office/word/2010/wordprocessingDrawing" xmlns:wp="http://schemas.openxmlformats.org/drawingml/2006/wordprocessingDrawing" xmlns:w10="urn:schemas-microsoft-com:office:word" xmlns:w="http://schemas.openxmlformats.org/wordprocessingml/2006/main" xmlns:w14="http://schemas.microsoft.com/office/word/2010/wordml" xmlns:w15="http://schemas.microsoft.com/office/word/2012/wordml" xmlns:w16cid="http://schemas.microsoft.com/office/word/2016/wordml/cid" xmlns:w16se="http://schemas.microsoft.com/office/word/2015/wordml/symex" xmlns:wpg="http://schemas.microsoft.com/office/word/2010/wordprocessingGroup" xmlns:wpi="http://schemas.microsoft.com/office/word/2010/wordprocessingInk" xmlns:wne="http://schemas.microsoft.com/office/word/2006/wordml" xmlns:wps="http://schemas.microsoft.com/office/word/2010/wordprocessingShape" mc:Ignorable="w14 w15 w16se w16cid wp14">
+<w:endnotes xmlns:wpc="http://schemas.microsoft.com/office/word/2010/wordprocessingCanvas" xmlns:cx="http://schemas.microsoft.com/office/drawing/2014/chartex" xmlns:mc="http://schemas.openxmlformats.org/markup-compatibility/2006" xmlns:o="urn:schemas-microsoft-com:office:office" xmlns:r="http://schemas.openxmlformats.org/officeDocument/2006/relationships" xmlns:m="http://schemas.openxmlformats.org/officeDocument/2006/math" xmlns:v="urn:schemas-microsoft-com:vml" xmlns:wp14="http://schemas.microsoft.com/office/word/2010/wordprocessingDrawing" xmlns:wp="http://schemas.openxmlformats.org/drawingml/2006/wordprocessingDrawing" xmlns:w10="urn:schemas-microsoft-com:office:word" xmlns:w="http://schemas.openxmlformats.org/wordprocessingml/2006/main" xmlns:w14="http://schemas.microsoft.com/office/word/2010/wordml" xmlns:w15="http://schemas.microsoft.com/office/word/2012/wordml" xmlns:w16se="http://schemas.microsoft.com/office/word/2015/wordml/symex" xmlns:wpg="http://schemas.microsoft.com/office/word/2010/wordprocessingGroup" xmlns:wpi="http://schemas.microsoft.com/office/word/2010/wordprocessingInk" xmlns:wne="http://schemas.microsoft.com/office/word/2006/wordml" xmlns:wps="http://schemas.microsoft.com/office/word/2010/wordprocessingShape" mc:Ignorable="w14 w15 w16se wp14">
   <w:endnote w:type="separator" w:id="-1">
     <w:p>
       <w:r>
@@ -3526,7 +3708,7 @@
 </file>
 
 <file path=word/footnotes.xml><?xml version="1.0" encoding="utf-8"?>
-<w:footnotes xmlns:wpc="http://schemas.microsoft.com/office/word/2010/wordprocessingCanvas" xmlns:cx="http://schemas.microsoft.com/office/drawing/2014/chartex" xmlns:cx1="http://schemas.microsoft.com/office/drawing/2015/9/8/chartex" xmlns:cx2="http://schemas.microsoft.com/office/drawing/2015/10/21/chartex" xmlns:cx3="http://schemas.microsoft.com/office/drawing/2016/5/9/chartex" xmlns:cx4="http://schemas.microsoft.com/office/drawing/2016/5/10/chartex" xmlns:cx5="http://schemas.microsoft.com/office/drawing/2016/5/11/chartex" xmlns:cx6="http://schemas.microsoft.com/office/drawing/2016/5/12/chartex" xmlns:cx7="http://schemas.microsoft.com/office/drawing/2016/5/13/chartex" xmlns:cx8="http://schemas.microsoft.com/office/drawing/2016/5/14/chartex" xmlns:mc="http://schemas.openxmlformats.org/markup-compatibility/2006" xmlns:aink="http://schemas.microsoft.com/office/drawing/2016/ink" xmlns:am3d="http://schemas.microsoft.com/office/drawing/2017/model3d" xmlns:o="urn:schemas-microsoft-com:office:office" xmlns:r="http://schemas.openxmlformats.org/officeDocument/2006/relationships" xmlns:m="http://schemas.openxmlformats.org/officeDocument/2006/math" xmlns:v="urn:schemas-microsoft-com:vml" xmlns:wp14="http://schemas.microsoft.com/office/word/2010/wordprocessingDrawing" xmlns:wp="http://schemas.openxmlformats.org/drawingml/2006/wordprocessingDrawing" xmlns:w10="urn:schemas-microsoft-com:office:word" xmlns:w="http://schemas.openxmlformats.org/wordprocessingml/2006/main" xmlns:w14="http://schemas.microsoft.com/office/word/2010/wordml" xmlns:w15="http://schemas.microsoft.com/office/word/2012/wordml" xmlns:w16cid="http://schemas.microsoft.com/office/word/2016/wordml/cid" xmlns:w16se="http://schemas.microsoft.com/office/word/2015/wordml/symex" xmlns:wpg="http://schemas.microsoft.com/office/word/2010/wordprocessingGroup" xmlns:wpi="http://schemas.microsoft.com/office/word/2010/wordprocessingInk" xmlns:wne="http://schemas.microsoft.com/office/word/2006/wordml" xmlns:wps="http://schemas.microsoft.com/office/word/2010/wordprocessingShape" mc:Ignorable="w14 w15 w16se w16cid wp14">
+<w:footnotes xmlns:wpc="http://schemas.microsoft.com/office/word/2010/wordprocessingCanvas" xmlns:cx="http://schemas.microsoft.com/office/drawing/2014/chartex" xmlns:mc="http://schemas.openxmlformats.org/markup-compatibility/2006" xmlns:o="urn:schemas-microsoft-com:office:office" xmlns:r="http://schemas.openxmlformats.org/officeDocument/2006/relationships" xmlns:m="http://schemas.openxmlformats.org/officeDocument/2006/math" xmlns:v="urn:schemas-microsoft-com:vml" xmlns:wp14="http://schemas.microsoft.com/office/word/2010/wordprocessingDrawing" xmlns:wp="http://schemas.openxmlformats.org/drawingml/2006/wordprocessingDrawing" xmlns:w10="urn:schemas-microsoft-com:office:word" xmlns:w="http://schemas.openxmlformats.org/wordprocessingml/2006/main" xmlns:w14="http://schemas.microsoft.com/office/word/2010/wordml" xmlns:w15="http://schemas.microsoft.com/office/word/2012/wordml" xmlns:w16se="http://schemas.microsoft.com/office/word/2015/wordml/symex" xmlns:wpg="http://schemas.microsoft.com/office/word/2010/wordprocessingGroup" xmlns:wpi="http://schemas.microsoft.com/office/word/2010/wordprocessingInk" xmlns:wne="http://schemas.microsoft.com/office/word/2006/wordml" xmlns:wps="http://schemas.microsoft.com/office/word/2010/wordprocessingShape" mc:Ignorable="w14 w15 w16se wp14">
   <w:footnote w:type="separator" w:id="-1">
     <w:p>
       <w:r>
@@ -3545,7 +3727,7 @@
 </file>
 
 <file path=word/numbering.xml><?xml version="1.0" encoding="utf-8"?>
-<w:numbering xmlns:wpc="http://schemas.microsoft.com/office/word/2010/wordprocessingCanvas" xmlns:cx="http://schemas.microsoft.com/office/drawing/2014/chartex" xmlns:cx1="http://schemas.microsoft.com/office/drawing/2015/9/8/chartex" xmlns:cx2="http://schemas.microsoft.com/office/drawing/2015/10/21/chartex" xmlns:cx3="http://schemas.microsoft.com/office/drawing/2016/5/9/chartex" xmlns:cx4="http://schemas.microsoft.com/office/drawing/2016/5/10/chartex" xmlns:cx5="http://schemas.microsoft.com/office/drawing/2016/5/11/chartex" xmlns:cx6="http://schemas.microsoft.com/office/drawing/2016/5/12/chartex" xmlns:cx7="http://schemas.microsoft.com/office/drawing/2016/5/13/chartex" xmlns:cx8="http://schemas.microsoft.com/office/drawing/2016/5/14/chartex" xmlns:mc="http://schemas.openxmlformats.org/markup-compatibility/2006" xmlns:aink="http://schemas.microsoft.com/office/drawing/2016/ink" xmlns:am3d="http://schemas.microsoft.com/office/drawing/2017/model3d" xmlns:o="urn:schemas-microsoft-com:office:office" xmlns:r="http://schemas.openxmlformats.org/officeDocument/2006/relationships" xmlns:m="http://schemas.openxmlformats.org/officeDocument/2006/math" xmlns:v="urn:schemas-microsoft-com:vml" xmlns:wp14="http://schemas.microsoft.com/office/word/2010/wordprocessingDrawing" xmlns:wp="http://schemas.openxmlformats.org/drawingml/2006/wordprocessingDrawing" xmlns:w10="urn:schemas-microsoft-com:office:word" xmlns:w="http://schemas.openxmlformats.org/wordprocessingml/2006/main" xmlns:w14="http://schemas.microsoft.com/office/word/2010/wordml" xmlns:w15="http://schemas.microsoft.com/office/word/2012/wordml" xmlns:w16cid="http://schemas.microsoft.com/office/word/2016/wordml/cid" xmlns:w16se="http://schemas.microsoft.com/office/word/2015/wordml/symex" xmlns:wpg="http://schemas.microsoft.com/office/word/2010/wordprocessingGroup" xmlns:wpi="http://schemas.microsoft.com/office/word/2010/wordprocessingInk" xmlns:wne="http://schemas.microsoft.com/office/word/2006/wordml" xmlns:wps="http://schemas.microsoft.com/office/word/2010/wordprocessingShape" mc:Ignorable="w14 w15 w16se w16cid wp14">
+<w:numbering xmlns:wpc="http://schemas.microsoft.com/office/word/2010/wordprocessingCanvas" xmlns:cx="http://schemas.microsoft.com/office/drawing/2014/chartex" xmlns:mc="http://schemas.openxmlformats.org/markup-compatibility/2006" xmlns:o="urn:schemas-microsoft-com:office:office" xmlns:r="http://schemas.openxmlformats.org/officeDocument/2006/relationships" xmlns:m="http://schemas.openxmlformats.org/officeDocument/2006/math" xmlns:v="urn:schemas-microsoft-com:vml" xmlns:wp14="http://schemas.microsoft.com/office/word/2010/wordprocessingDrawing" xmlns:wp="http://schemas.openxmlformats.org/drawingml/2006/wordprocessingDrawing" xmlns:w10="urn:schemas-microsoft-com:office:word" xmlns:w="http://schemas.openxmlformats.org/wordprocessingml/2006/main" xmlns:w14="http://schemas.microsoft.com/office/word/2010/wordml" xmlns:w15="http://schemas.microsoft.com/office/word/2012/wordml" xmlns:w16se="http://schemas.microsoft.com/office/word/2015/wordml/symex" xmlns:wpg="http://schemas.microsoft.com/office/word/2010/wordprocessingGroup" xmlns:wpi="http://schemas.microsoft.com/office/word/2010/wordprocessingInk" xmlns:wne="http://schemas.microsoft.com/office/word/2006/wordml" xmlns:wps="http://schemas.microsoft.com/office/word/2010/wordprocessingShape" mc:Ignorable="w14 w15 w16se wp14">
   <w:abstractNum w:abstractNumId="0" w15:restartNumberingAfterBreak="0">
     <w:nsid w:val="126A1E54"/>
     <w:multiLevelType w:val="hybridMultilevel"/>
@@ -3959,6 +4141,95 @@
       </w:pPr>
     </w:lvl>
   </w:abstractNum>
+  <w:abstractNum w:abstractNumId="4" w15:restartNumberingAfterBreak="0">
+    <w:nsid w:val="78227DFA"/>
+    <w:multiLevelType w:val="hybridMultilevel"/>
+    <w:tmpl w:val="A94EB6BE"/>
+    <w:lvl w:ilvl="0" w:tplc="F1DC245E">
+      <w:start w:val="1"/>
+      <w:numFmt w:val="decimal"/>
+      <w:lvlText w:val="%1."/>
+      <w:lvlJc w:val="left"/>
+      <w:pPr>
+        <w:ind w:left="841" w:hanging="360"/>
+      </w:pPr>
+      <w:rPr>
+        <w:rFonts w:hint="default"/>
+      </w:rPr>
+    </w:lvl>
+    <w:lvl w:ilvl="1" w:tplc="0C0A0019" w:tentative="1">
+      <w:start w:val="1"/>
+      <w:numFmt w:val="lowerLetter"/>
+      <w:lvlText w:val="%2."/>
+      <w:lvlJc w:val="left"/>
+      <w:pPr>
+        <w:ind w:left="1561" w:hanging="360"/>
+      </w:pPr>
+    </w:lvl>
+    <w:lvl w:ilvl="2" w:tplc="0C0A001B" w:tentative="1">
+      <w:start w:val="1"/>
+      <w:numFmt w:val="lowerRoman"/>
+      <w:lvlText w:val="%3."/>
+      <w:lvlJc w:val="right"/>
+      <w:pPr>
+        <w:ind w:left="2281" w:hanging="180"/>
+      </w:pPr>
+    </w:lvl>
+    <w:lvl w:ilvl="3" w:tplc="0C0A000F" w:tentative="1">
+      <w:start w:val="1"/>
+      <w:numFmt w:val="decimal"/>
+      <w:lvlText w:val="%4."/>
+      <w:lvlJc w:val="left"/>
+      <w:pPr>
+        <w:ind w:left="3001" w:hanging="360"/>
+      </w:pPr>
+    </w:lvl>
+    <w:lvl w:ilvl="4" w:tplc="0C0A0019" w:tentative="1">
+      <w:start w:val="1"/>
+      <w:numFmt w:val="lowerLetter"/>
+      <w:lvlText w:val="%5."/>
+      <w:lvlJc w:val="left"/>
+      <w:pPr>
+        <w:ind w:left="3721" w:hanging="360"/>
+      </w:pPr>
+    </w:lvl>
+    <w:lvl w:ilvl="5" w:tplc="0C0A001B" w:tentative="1">
+      <w:start w:val="1"/>
+      <w:numFmt w:val="lowerRoman"/>
+      <w:lvlText w:val="%6."/>
+      <w:lvlJc w:val="right"/>
+      <w:pPr>
+        <w:ind w:left="4441" w:hanging="180"/>
+      </w:pPr>
+    </w:lvl>
+    <w:lvl w:ilvl="6" w:tplc="0C0A000F" w:tentative="1">
+      <w:start w:val="1"/>
+      <w:numFmt w:val="decimal"/>
+      <w:lvlText w:val="%7."/>
+      <w:lvlJc w:val="left"/>
+      <w:pPr>
+        <w:ind w:left="5161" w:hanging="360"/>
+      </w:pPr>
+    </w:lvl>
+    <w:lvl w:ilvl="7" w:tplc="0C0A0019" w:tentative="1">
+      <w:start w:val="1"/>
+      <w:numFmt w:val="lowerLetter"/>
+      <w:lvlText w:val="%8."/>
+      <w:lvlJc w:val="left"/>
+      <w:pPr>
+        <w:ind w:left="5881" w:hanging="360"/>
+      </w:pPr>
+    </w:lvl>
+    <w:lvl w:ilvl="8" w:tplc="0C0A001B" w:tentative="1">
+      <w:start w:val="1"/>
+      <w:numFmt w:val="lowerRoman"/>
+      <w:lvlText w:val="%9."/>
+      <w:lvlJc w:val="right"/>
+      <w:pPr>
+        <w:ind w:left="6601" w:hanging="180"/>
+      </w:pPr>
+    </w:lvl>
+  </w:abstractNum>
   <w:num w:numId="1">
     <w:abstractNumId w:val="0"/>
   </w:num>
@@ -3971,11 +4242,14 @@
   <w:num w:numId="4">
     <w:abstractNumId w:val="2"/>
   </w:num>
+  <w:num w:numId="5">
+    <w:abstractNumId w:val="4"/>
+  </w:num>
 </w:numbering>
 </file>
 
 <file path=word/styles.xml><?xml version="1.0" encoding="utf-8"?>
-<w:styles xmlns:mc="http://schemas.openxmlformats.org/markup-compatibility/2006" xmlns:r="http://schemas.openxmlformats.org/officeDocument/2006/relationships" xmlns:w="http://schemas.openxmlformats.org/wordprocessingml/2006/main" xmlns:w14="http://schemas.microsoft.com/office/word/2010/wordml" xmlns:w15="http://schemas.microsoft.com/office/word/2012/wordml" xmlns:w16cid="http://schemas.microsoft.com/office/word/2016/wordml/cid" xmlns:w16se="http://schemas.microsoft.com/office/word/2015/wordml/symex" mc:Ignorable="w14 w15 w16se w16cid">
+<w:styles xmlns:mc="http://schemas.openxmlformats.org/markup-compatibility/2006" xmlns:r="http://schemas.openxmlformats.org/officeDocument/2006/relationships" xmlns:w="http://schemas.openxmlformats.org/wordprocessingml/2006/main" xmlns:w14="http://schemas.microsoft.com/office/word/2010/wordml" xmlns:w15="http://schemas.microsoft.com/office/word/2012/wordml" xmlns:w16se="http://schemas.microsoft.com/office/word/2015/wordml/symex" mc:Ignorable="w14 w15 w16se">
   <w:docDefaults>
     <w:rPrDefault>
       <w:rPr>
@@ -3993,7 +4267,7 @@
       </w:pPr>
     </w:pPrDefault>
   </w:docDefaults>
-  <w:latentStyles w:defLockedState="0" w:defUIPriority="99" w:defSemiHidden="0" w:defUnhideWhenUsed="0" w:defQFormat="0" w:count="375">
+  <w:latentStyles w:defLockedState="0" w:defUIPriority="99" w:defSemiHidden="0" w:defUnhideWhenUsed="0" w:defQFormat="0" w:count="371">
     <w:lsdException w:name="Normal" w:uiPriority="0" w:qFormat="1"/>
     <w:lsdException w:name="heading 1" w:uiPriority="9" w:qFormat="1"/>
     <w:lsdException w:name="heading 2" w:semiHidden="1" w:uiPriority="9" w:unhideWhenUsed="1" w:qFormat="1"/>
@@ -4365,10 +4639,6 @@
     <w:lsdException w:name="List Table 5 Dark Accent 6" w:uiPriority="50"/>
     <w:lsdException w:name="List Table 6 Colorful Accent 6" w:uiPriority="51"/>
     <w:lsdException w:name="List Table 7 Colorful Accent 6" w:uiPriority="52"/>
-    <w:lsdException w:name="Mention" w:semiHidden="1" w:unhideWhenUsed="1"/>
-    <w:lsdException w:name="Smart Hyperlink" w:semiHidden="1" w:unhideWhenUsed="1"/>
-    <w:lsdException w:name="Hashtag" w:semiHidden="1" w:unhideWhenUsed="1"/>
-    <w:lsdException w:name="Unresolved Mention" w:semiHidden="1" w:unhideWhenUsed="1"/>
   </w:latentStyles>
   <w:style w:type="paragraph" w:default="1" w:styleId="Normal">
     <w:name w:val="Normal"/>
@@ -4478,7 +4748,7 @@
       <w:u w:val="single"/>
     </w:rPr>
   </w:style>
-  <w:style w:type="character" w:styleId="Mencinsinresolver">
+  <w:style w:type="character" w:customStyle="1" w:styleId="UnresolvedMention">
     <w:name w:val="Unresolved Mention"/>
     <w:basedOn w:val="Fuentedeprrafopredeter"/>
     <w:uiPriority w:val="99"/>
@@ -4781,7 +5051,7 @@
 </file>
 
 <file path=customXml/itemProps1.xml><?xml version="1.0" encoding="utf-8"?>
-<ds:datastoreItem xmlns:ds="http://schemas.openxmlformats.org/officeDocument/2006/customXml" ds:itemID="{39ECE31A-1756-8F46-946C-36EC0FD513E7}">
+<ds:datastoreItem xmlns:ds="http://schemas.openxmlformats.org/officeDocument/2006/customXml" ds:itemID="{E15C25C7-5A39-4B2E-926F-16B1E89494D5}">
   <ds:schemaRefs>
     <ds:schemaRef ds:uri="http://schemas.openxmlformats.org/officeDocument/2006/bibliography"/>
   </ds:schemaRefs>

</xml_diff>